<commit_message>
Updated Version of TagHandlingIdeas.docx LD
</commit_message>
<xml_diff>
--- a/ browsermonkey/Design Team/scratch/Low Level/TagHandling/TagHandlingIdeas.docx
+++ b/ browsermonkey/Design Team/scratch/Low Level/TagHandling/TagHandlingIdeas.docx
@@ -509,9 +509,32 @@
         <w:t>pass the RenderNode where it needs to go</w:t>
       </w:r>
     </w:p>
+    <w:p>
+      <w:pPr>
+        <w:pStyle w:val="Code"/>
+      </w:pPr>
+    </w:p>
+    <w:p>
+      <w:pPr>
+        <w:pStyle w:val="Heading2"/>
+      </w:pPr>
+      <w:r>
+        <w:t>For More Information on Reflection</w:t>
+      </w:r>
+    </w:p>
+    <w:p>
+      <w:hyperlink r:id="rId6" w:history="1">
+        <w:r>
+          <w:rPr>
+            <w:rStyle w:val="Hyperlink"/>
+          </w:rPr>
+          <w:t>http://java.sun.com/developer/technicalArticles/ALT/Reflection/</w:t>
+        </w:r>
+      </w:hyperlink>
+    </w:p>
     <w:sectPr>
-      <w:headerReference w:type="default" r:id="rId6"/>
-      <w:footerReference w:type="default" r:id="rId7"/>
+      <w:headerReference w:type="default" r:id="rId7"/>
+      <w:footerReference w:type="default" r:id="rId8"/>
       <w:pgSz w:w="11906" w:h="16838"/>
       <w:pgMar w:top="1440" w:right="1440" w:bottom="1440" w:left="1440" w:header="708" w:footer="708" w:gutter="0"/>
       <w:cols w:space="708"/>
@@ -1033,6 +1056,18 @@
     <w:link w:val="Footer"/>
     <w:uiPriority w:val="99"/>
     <w:rsid w:val="00E94E33"/>
+  </w:style>
+  <w:style w:type="character" w:styleId="Hyperlink">
+    <w:name w:val="Hyperlink"/>
+    <w:basedOn w:val="DefaultParagraphFont"/>
+    <w:uiPriority w:val="99"/>
+    <w:semiHidden/>
+    <w:unhideWhenUsed/>
+    <w:rsid w:val="00224BF3"/>
+    <w:rPr>
+      <w:color w:val="0000FF"/>
+      <w:u w:val="single"/>
+    </w:rPr>
   </w:style>
 </w:styles>
 </file>

</xml_diff>

<commit_message>
Formalising and adding confidence to the TagHandlingIdeas.docx file LD
</commit_message>
<xml_diff>
--- a/ browsermonkey/Design Team/scratch/Low Level/TagHandling/TagHandlingIdeas.docx
+++ b/ browsermonkey/Design Team/scratch/Low Level/TagHandling/TagHandlingIdeas.docx
@@ -7,7 +7,10 @@
         <w:pStyle w:val="Title"/>
       </w:pPr>
       <w:r>
-        <w:t>Tag Handling Ideas</w:t>
+        <w:t>F</w:t>
+      </w:r>
+      <w:r>
+        <w:t>ag Handling Ideas</w:t>
       </w:r>
     </w:p>
     <w:p>
@@ -15,12 +18,57 @@
         <w:pStyle w:val="Heading1"/>
       </w:pPr>
       <w:r>
-        <w:t>Tag Interpretation Using Reflection</w:t>
-      </w:r>
-    </w:p>
-    <w:p>
-      <w:r>
-        <w:t>The BrowserMonkey program obviously needs to interpret a large number of tags and do this process in a modular way but most importantly efficiently. You could create a html render by just using a massive if-else statement but this would be hard to debug and horrible to reuse or update (for example to new HTML standards). This is why we have decided to use reflection.</w:t>
+        <w:t>F</w:t>
+      </w:r>
+      <w:r>
+        <w:t>ag Interpretation Using Reflection</w:t>
+      </w:r>
+    </w:p>
+    <w:p>
+      <w:r>
+        <w:t xml:space="preserve">The BrowserMonkey program needs to interpret a large number of tags and do this process in a modular way </w:t>
+      </w:r>
+      <w:r>
+        <w:t>to allow for future usage of the tag handling system.</w:t>
+      </w:r>
+      <w:r>
+        <w:t xml:space="preserve"> </w:t>
+      </w:r>
+      <w:r>
+        <w:t>Most</w:t>
+      </w:r>
+      <w:r>
+        <w:t xml:space="preserve"> importantly</w:t>
+      </w:r>
+      <w:r>
+        <w:t xml:space="preserve"> this must be done very</w:t>
+      </w:r>
+      <w:r>
+        <w:t xml:space="preserve"> efficiently. </w:t>
+      </w:r>
+      <w:r>
+        <w:t>It would be possible</w:t>
+      </w:r>
+      <w:r>
+        <w:t xml:space="preserve"> create a html </w:t>
+      </w:r>
+      <w:r>
+        <w:t>tag handler</w:t>
+      </w:r>
+      <w:r>
+        <w:t xml:space="preserve"> by using a</w:t>
+      </w:r>
+      <w:r>
+        <w:t>n</w:t>
+      </w:r>
+      <w:r>
+        <w:t xml:space="preserve"> </w:t>
+      </w:r>
+      <w:r>
+        <w:t>enormous</w:t>
+      </w:r>
+      <w:r>
+        <w:t xml:space="preserve"> if-else statement but this would be hard to debug and horrible to reuse or update (for example to new HTML standards). This is why we have decided to use reflection.</w:t>
       </w:r>
     </w:p>
     <w:p>
@@ -33,7 +81,22 @@
     </w:p>
     <w:p>
       <w:r>
-        <w:t>Using an external file (such as a config file) that is easily editable to lookup required information for use while the program is running. Another way of doing this is having the information in the file loaded into the program when is it initially run.</w:t>
+        <w:t xml:space="preserve">The program </w:t>
+      </w:r>
+      <w:r>
+        <w:t>can</w:t>
+      </w:r>
+      <w:r>
+        <w:t xml:space="preserve"> use</w:t>
+      </w:r>
+      <w:r>
+        <w:t xml:space="preserve"> an external file (such as a config file) that is easily editable to lookup required information for use while the program is running. An</w:t>
+      </w:r>
+      <w:r>
+        <w:t xml:space="preserve"> alternative</w:t>
+      </w:r>
+      <w:r>
+        <w:t xml:space="preserve"> way of doing this is having the information in the file loaded into the program when is it initially run.</w:t>
       </w:r>
       <w:r>
         <w:t xml:space="preserve"> This allows for the addition of useful modular features to a program.</w:t>
@@ -41,17 +104,11 @@
     </w:p>
     <w:p>
       <w:r>
-        <w:t>“</w:t>
-      </w:r>
-      <w:r>
         <w:t>Reflection</w:t>
       </w:r>
       <w:r>
         <w:t xml:space="preserve"> is the process by which a computer program can observe and modify its own structure and behaviour.</w:t>
       </w:r>
-      <w:r>
-        <w:t>” - Wikipedia</w:t>
-      </w:r>
     </w:p>
     <w:p>
       <w:r>
@@ -76,7 +133,13 @@
     </w:p>
     <w:p>
       <w:r>
-        <w:t>Now I will attempt to give a brief introduction of how these techniques can be implemented in Java.</w:t>
+        <w:t xml:space="preserve">Now I will give a brief introduction of how these techniques </w:t>
+      </w:r>
+      <w:r>
+        <w:t>could</w:t>
+      </w:r>
+      <w:r>
+        <w:t xml:space="preserve"> be implemented in Java.</w:t>
       </w:r>
     </w:p>
     <w:p>
@@ -256,6 +319,7 @@
         <w:pStyle w:val="Code"/>
       </w:pPr>
       <w:r>
+        <w:lastRenderedPageBreak/>
         <w:t xml:space="preserve">        }</w:t>
       </w:r>
     </w:p>
@@ -270,7 +334,13 @@
         </w:rPr>
       </w:pPr>
       <w:r>
-        <w:t>This Code will allow you to read each line in a file and do some useful code to each line.</w:t>
+        <w:t xml:space="preserve">This Code will allow you to read each line in a file and </w:t>
+      </w:r>
+      <w:r>
+        <w:t>execute the required code on each line</w:t>
+      </w:r>
+      <w:r>
+        <w:t>.</w:t>
       </w:r>
     </w:p>
     <w:p>
@@ -425,7 +495,13 @@
         <w:t>This</w:t>
       </w:r>
       <w:r>
-        <w:t xml:space="preserve"> code will allow you to enter any class name into the command line arguments and then it will output a toString of each method that class contains.</w:t>
+        <w:t xml:space="preserve"> code reads the command line arguments and compares the first argument to all available classes in java if it finds a matching class </w:t>
+      </w:r>
+      <w:r>
+        <w:t>it will output a toString of each method that class contains.</w:t>
+      </w:r>
+      <w:r>
+        <w:t xml:space="preserve"> If there is no matching class it will throw an error.</w:t>
       </w:r>
     </w:p>
     <w:p>
@@ -438,15 +514,42 @@
     </w:p>
     <w:p>
       <w:r>
-        <w:t xml:space="preserve">To apply the above methods in the BrowserMonkey Browser we should use a Class for each HTML tag that contains code that can be used for painting the </w:t>
-      </w:r>
-      <w:r>
-        <w:t>component related to the current tag. Perhaps we could create an abstract class or an interface so we can make the whole process a lot more generic.</w:t>
-      </w:r>
-    </w:p>
-    <w:p>
-      <w:r>
-        <w:t>There will be an external file that we can use to relate the tag we’re looking at to the mini Tag Classes then we will be using reflection to get the necessary paint methods over to the renderer so that it can build the required component based on the tag.</w:t>
+        <w:t xml:space="preserve">To apply the above methods in the BrowserMonkey Browser we </w:t>
+      </w:r>
+      <w:r>
+        <w:t>will</w:t>
+      </w:r>
+      <w:r>
+        <w:t xml:space="preserve"> use a Class for each HTML tag that contains code that can be used for painting the </w:t>
+      </w:r>
+      <w:r>
+        <w:t xml:space="preserve">component related to the current tag. </w:t>
+      </w:r>
+      <w:r>
+        <w:t xml:space="preserve">One option is to implement the system as an </w:t>
+      </w:r>
+      <w:r>
+        <w:t xml:space="preserve">abstract class or </w:t>
+      </w:r>
+      <w:r>
+        <w:t xml:space="preserve">use </w:t>
+      </w:r>
+      <w:r>
+        <w:t xml:space="preserve">an interface </w:t>
+      </w:r>
+      <w:r>
+        <w:t>to increase the modularity of the implementation.</w:t>
+      </w:r>
+    </w:p>
+    <w:p>
+      <w:r>
+        <w:t>There will be an external file that we can use to relate the tag we’re looking at to the</w:t>
+      </w:r>
+      <w:r>
+        <w:t xml:space="preserve"> name of the equivalent mini Tag Class</w:t>
+      </w:r>
+      <w:r>
+        <w:t xml:space="preserve"> then we will be using reflection to get the necessary paint methods over to the renderer so that it can build the required component based on the tag.</w:t>
       </w:r>
     </w:p>
     <w:p>
@@ -459,7 +562,10 @@
     </w:p>
     <w:p>
       <w:r>
-        <w:t>This is how I would see the general idea of the code:</w:t>
+        <w:t>A simple pseudo code representation of how the above ideas would work within the program</w:t>
+      </w:r>
+      <w:r>
+        <w:t>:</w:t>
       </w:r>
     </w:p>
     <w:p>

</xml_diff>

<commit_message>
Updates to make the BrowserMonkey section relevant to actual design LD
</commit_message>
<xml_diff>
--- a/ browsermonkey/Design Team/scratch/Low Level/TagHandling/TagHandlingIdeas.docx
+++ b/ browsermonkey/Design Team/scratch/Low Level/TagHandling/TagHandlingIdeas.docx
@@ -514,42 +514,145 @@
     </w:p>
     <w:p>
       <w:r>
-        <w:t xml:space="preserve">To apply the above methods in the BrowserMonkey Browser we </w:t>
+        <w:t xml:space="preserve">To apply the above </w:t>
+      </w:r>
+      <w:r>
+        <w:t>techniques</w:t>
+      </w:r>
+      <w:r>
+        <w:t xml:space="preserve"> in the BrowserMonkey Browser we </w:t>
       </w:r>
       <w:r>
         <w:t>will</w:t>
       </w:r>
       <w:r>
-        <w:t xml:space="preserve"> use a Class for each HTML tag that contains code that can be used for painting the </w:t>
-      </w:r>
-      <w:r>
-        <w:t xml:space="preserve">component related to the current tag. </w:t>
-      </w:r>
-      <w:r>
-        <w:t xml:space="preserve">One option is to implement the system as an </w:t>
-      </w:r>
-      <w:r>
-        <w:t xml:space="preserve">abstract class or </w:t>
-      </w:r>
-      <w:r>
-        <w:t xml:space="preserve">use </w:t>
-      </w:r>
-      <w:r>
-        <w:t xml:space="preserve">an interface </w:t>
-      </w:r>
-      <w:r>
-        <w:t>to increase the modularity of the implementation.</w:t>
-      </w:r>
-    </w:p>
-    <w:p>
-      <w:r>
-        <w:t>There will be an external file that we can use to relate the tag we’re looking at to the</w:t>
+        <w:t xml:space="preserve"> use a Class for each HTML tag that</w:t>
+      </w:r>
+      <w:r>
+        <w:t xml:space="preserve"> </w:t>
+      </w:r>
+      <w:r>
+        <w:t>extends</w:t>
+      </w:r>
+      <w:r>
+        <w:t xml:space="preserve"> an </w:t>
+      </w:r>
+      <w:r>
+        <w:t>abstract class</w:t>
+      </w:r>
+      <w:r>
+        <w:t xml:space="preserve"> called TagRenderer</w:t>
+      </w:r>
+      <w:r>
+        <w:t xml:space="preserve"> that has a </w:t>
+      </w:r>
+      <w:r>
+        <w:t>render</w:t>
+      </w:r>
+      <w:r>
+        <w:t xml:space="preserve"> method which</w:t>
+      </w:r>
+      <w:r>
+        <w:t xml:space="preserve"> </w:t>
+      </w:r>
+      <w:r>
+        <w:t>for each different class tag will have code</w:t>
+      </w:r>
+      <w:r>
+        <w:t xml:space="preserve"> used for </w:t>
+      </w:r>
+      <w:r>
+        <w:t>rendering the item</w:t>
+      </w:r>
+      <w:r>
+        <w:t xml:space="preserve"> related to the current tag. </w:t>
+      </w:r>
+    </w:p>
+    <w:p>
+      <w:r>
+        <w:t xml:space="preserve">There will be an external file that </w:t>
+      </w:r>
+      <w:r>
+        <w:t>will be loaded into a Map within the Renderer class during its constructor code. W</w:t>
+      </w:r>
+      <w:r>
+        <w:t xml:space="preserve">e </w:t>
+      </w:r>
+      <w:r>
+        <w:t>will then</w:t>
+      </w:r>
+      <w:r>
+        <w:t xml:space="preserve"> use</w:t>
+      </w:r>
+      <w:r>
+        <w:t xml:space="preserve"> the map</w:t>
+      </w:r>
+      <w:r>
+        <w:t xml:space="preserve"> to relate the tag </w:t>
+      </w:r>
+      <w:r>
+        <w:t>the renderer is looking</w:t>
+      </w:r>
+      <w:r>
+        <w:t xml:space="preserve"> at to the</w:t>
       </w:r>
       <w:r>
         <w:t xml:space="preserve"> name of the equivalent mini Tag Class</w:t>
       </w:r>
       <w:r>
-        <w:t xml:space="preserve"> then we will be using reflection to get the necessary paint methods over to the renderer so that it can build the required component based on the tag.</w:t>
+        <w:t>.</w:t>
+      </w:r>
+      <w:r>
+        <w:t xml:space="preserve"> </w:t>
+      </w:r>
+      <w:r>
+        <w:t>Next</w:t>
+      </w:r>
+      <w:r>
+        <w:t xml:space="preserve"> </w:t>
+      </w:r>
+      <w:r>
+        <w:t>the renderer</w:t>
+      </w:r>
+      <w:r>
+        <w:t xml:space="preserve"> will </w:t>
+      </w:r>
+      <w:r>
+        <w:t>use</w:t>
+      </w:r>
+      <w:r>
+        <w:t xml:space="preserve"> reflection to get the </w:t>
+      </w:r>
+      <w:r>
+        <w:t xml:space="preserve">necessary rendering </w:t>
+      </w:r>
+      <w:r>
+        <w:t>method</w:t>
+      </w:r>
+      <w:r>
+        <w:t xml:space="preserve"> and pass it the current attributes and variables</w:t>
+      </w:r>
+      <w:r>
+        <w:t xml:space="preserve"> </w:t>
+      </w:r>
+      <w:r>
+        <w:t>so</w:t>
+      </w:r>
+      <w:r>
+        <w:t xml:space="preserve"> that it can build the required component based on the tag.</w:t>
+      </w:r>
+    </w:p>
+    <w:p>
+      <w:pPr>
+        <w:rPr>
+          <w:rFonts w:asciiTheme="majorHAnsi" w:eastAsiaTheme="majorEastAsia" w:hAnsiTheme="majorHAnsi" w:cstheme="majorBidi"/>
+          <w:b/>
+          <w:bCs/>
+          <w:color w:val="4F81BD" w:themeColor="accent1"/>
+        </w:rPr>
+      </w:pPr>
+      <w:r>
+        <w:br w:type="page"/>
       </w:r>
     </w:p>
     <w:p>
@@ -569,11 +672,79 @@
       </w:r>
     </w:p>
     <w:p>
-      <w:pPr>
-        <w:pStyle w:val="Code"/>
-      </w:pPr>
-      <w:r>
-        <w:t>For each documentnode:</w:t>
+      <w:r>
+        <w:t xml:space="preserve">Each mini Tag Class will have the required render method for the tag they relate to. This will be </w:t>
+      </w:r>
+      <w:r>
+        <w:t xml:space="preserve">so </w:t>
+      </w:r>
+      <w:r>
+        <w:t xml:space="preserve">because it will implement the TagRenderer </w:t>
+      </w:r>
+      <w:r>
+        <w:t>abstract class</w:t>
+      </w:r>
+      <w:r>
+        <w:t>.</w:t>
+      </w:r>
+      <w:r>
+        <w:t xml:space="preserve"> The render method is called repeatedly and relies on information from the former rendering methods that have been run above it in the document node tree.</w:t>
+      </w:r>
+    </w:p>
+    <w:p>
+      <w:r>
+        <w:t>The signature for the render method is as follows: render(Renderer renderer, TagDocument</w:t>
+      </w:r>
+      <w:r>
+        <w:t>Node tag, LayoutRenderNode parent, Map formatting</w:t>
+      </w:r>
+      <w:r>
+        <w:t>)</w:t>
+      </w:r>
+      <w:r>
+        <w:t>.</w:t>
+      </w:r>
+    </w:p>
+    <w:p>
+      <w:r>
+        <w:t xml:space="preserve">The render method will decide what needs to be done with the tag based on the current formatting provided in the formatting variable </w:t>
+      </w:r>
+    </w:p>
+    <w:p>
+      <w:r>
+        <w:t>In the Renderer:</w:t>
+      </w:r>
+    </w:p>
+    <w:p>
+      <w:r>
+        <w:t>During Constructor:</w:t>
+      </w:r>
+    </w:p>
+    <w:p>
+      <w:pPr>
+        <w:pStyle w:val="Code"/>
+      </w:pPr>
+      <w:r>
+        <w:t>Map rendererMap</w:t>
+      </w:r>
+      <w:r>
+        <w:t xml:space="preserve"> = new Map();</w:t>
+      </w:r>
+    </w:p>
+    <w:p>
+      <w:pPr>
+        <w:pStyle w:val="Code"/>
+      </w:pPr>
+      <w:r>
+        <w:t>Access properties file</w:t>
+      </w:r>
+    </w:p>
+    <w:p>
+      <w:pPr>
+        <w:pStyle w:val="Code"/>
+      </w:pPr>
+      <w:r>
+        <w:t>for each line in properties file</w:t>
       </w:r>
     </w:p>
     <w:p>
@@ -582,7 +753,7 @@
       </w:pPr>
       <w:r>
         <w:tab/>
-        <w:t>look up Tag in external file to retrieve TagClassName</w:t>
+        <w:t>String currentLine = file.currentLine</w:t>
       </w:r>
     </w:p>
     <w:p>
@@ -591,7 +762,7 @@
       </w:pPr>
       <w:r>
         <w:tab/>
-        <w:t>Class currentTagClass = Class.forName(TagClassName)</w:t>
+        <w:t>String thisTag = currentLine before separator</w:t>
       </w:r>
     </w:p>
     <w:p>
@@ -600,10 +771,7 @@
       </w:pPr>
       <w:r>
         <w:tab/>
-        <w:t>RenderNode newRenderNode = currentTagClass.paint</w:t>
-      </w:r>
-      <w:r>
-        <w:t>()</w:t>
+        <w:t>String tagClass = currentLine after separator</w:t>
       </w:r>
     </w:p>
     <w:p>
@@ -612,13 +780,153 @@
       </w:pPr>
       <w:r>
         <w:tab/>
-        <w:t>pass the RenderNode where it needs to go</w:t>
-      </w:r>
-    </w:p>
-    <w:p>
-      <w:pPr>
-        <w:pStyle w:val="Code"/>
-      </w:pPr>
+      </w:r>
+      <w:r>
+        <w:t>TagRenderer thisTagRenderer = new Class.forName(tagClass)</w:t>
+      </w:r>
+    </w:p>
+    <w:p>
+      <w:pPr>
+        <w:pStyle w:val="Code"/>
+      </w:pPr>
+      <w:r>
+        <w:tab/>
+        <w:t>rendererMap.add(thisTag,</w:t>
+      </w:r>
+      <w:r>
+        <w:t>thisTagRenderer</w:t>
+      </w:r>
+      <w:r>
+        <w:t>)</w:t>
+      </w:r>
+    </w:p>
+    <w:p/>
+    <w:p>
+      <w:r>
+        <w:t>The above code builds the renderMap from the properties file when the renderer is first initialised. This allows the renderer to find the TagRenderers later during the rendering process:</w:t>
+      </w:r>
+    </w:p>
+    <w:p>
+      <w:pPr>
+        <w:pStyle w:val="Code"/>
+      </w:pPr>
+    </w:p>
+    <w:p>
+      <w:r>
+        <w:t>During Rendering Process:</w:t>
+      </w:r>
+    </w:p>
+    <w:p>
+      <w:pPr>
+        <w:pStyle w:val="Code"/>
+      </w:pPr>
+      <w:r>
+        <w:t>Recursively going over each</w:t>
+      </w:r>
+      <w:r>
+        <w:t xml:space="preserve"> document</w:t>
+      </w:r>
+      <w:r>
+        <w:t>N</w:t>
+      </w:r>
+      <w:r>
+        <w:t>ode:</w:t>
+      </w:r>
+    </w:p>
+    <w:p>
+      <w:pPr>
+        <w:pStyle w:val="Code"/>
+      </w:pPr>
+      <w:r>
+        <w:tab/>
+        <w:t>if documentNode is not plain text</w:t>
+      </w:r>
+    </w:p>
+    <w:p>
+      <w:pPr>
+        <w:pStyle w:val="Code"/>
+      </w:pPr>
+      <w:r>
+        <w:tab/>
+      </w:r>
+      <w:r>
+        <w:tab/>
+      </w:r>
+      <w:r>
+        <w:t>currentTagRenderer =</w:t>
+      </w:r>
+      <w:r>
+        <w:t xml:space="preserve"> rendererMap</w:t>
+      </w:r>
+      <w:r>
+        <w:t>.get(</w:t>
+      </w:r>
+      <w:r>
+        <w:t>Tag</w:t>
+      </w:r>
+      <w:r>
+        <w:t>)</w:t>
+      </w:r>
+    </w:p>
+    <w:p>
+      <w:pPr>
+        <w:pStyle w:val="Code"/>
+      </w:pPr>
+      <w:r>
+        <w:tab/>
+      </w:r>
+      <w:r>
+        <w:tab/>
+      </w:r>
+      <w:r>
+        <w:t>currentTagRenderer</w:t>
+      </w:r>
+      <w:r>
+        <w:t>.</w:t>
+      </w:r>
+      <w:r>
+        <w:t>render</w:t>
+      </w:r>
+      <w:r>
+        <w:t>(</w:t>
+      </w:r>
+      <w:r>
+        <w:t>documentNode</w:t>
+      </w:r>
+      <w:r>
+        <w:t xml:space="preserve"> as TagDocumentNode</w:t>
+      </w:r>
+      <w:r>
+        <w:t>)</w:t>
+      </w:r>
+    </w:p>
+    <w:p>
+      <w:pPr>
+        <w:pStyle w:val="Code"/>
+      </w:pPr>
+    </w:p>
+    <w:p>
+      <w:r>
+        <w:t>Rendering is a recursive process, document nodes will continue render their c</w:t>
+      </w:r>
+      <w:r>
+        <w:t>h</w:t>
+      </w:r>
+      <w:r>
+        <w:t>ildren.</w:t>
+      </w:r>
+    </w:p>
+    <w:p/>
+    <w:p>
+      <w:pPr>
+        <w:pStyle w:val="Code"/>
+      </w:pPr>
+      <w:r>
+        <w:tab/>
+      </w:r>
+      <w:r>
+        <w:tab/>
+      </w:r>
     </w:p>
     <w:p>
       <w:pPr>

</xml_diff>

<commit_message>
Updated to include correct implementation of properties file LD
</commit_message>
<xml_diff>
--- a/ browsermonkey/Design Team/scratch/Low Level/TagHandling/TagHandlingIdeas.docx
+++ b/ browsermonkey/Design Team/scratch/Low Level/TagHandling/TagHandlingIdeas.docx
@@ -736,15 +736,23 @@
         <w:pStyle w:val="Code"/>
       </w:pPr>
       <w:r>
-        <w:t>Access properties file</w:t>
-      </w:r>
-    </w:p>
-    <w:p>
-      <w:pPr>
-        <w:pStyle w:val="Code"/>
-      </w:pPr>
-      <w:r>
-        <w:t>for each line in properties file</w:t>
+        <w:t>properties.load(&lt;root&gt;:\properties.txt)</w:t>
+      </w:r>
+    </w:p>
+    <w:p>
+      <w:pPr>
+        <w:pStyle w:val="Code"/>
+      </w:pPr>
+      <w:r>
+        <w:t>tags = properties.propertyNames()</w:t>
+      </w:r>
+    </w:p>
+    <w:p>
+      <w:pPr>
+        <w:pStyle w:val="Code"/>
+      </w:pPr>
+      <w:r>
+        <w:t>for each tag in tags</w:t>
       </w:r>
     </w:p>
     <w:p>
@@ -753,7 +761,10 @@
       </w:pPr>
       <w:r>
         <w:tab/>
-        <w:t>String currentLine = file.currentLine</w:t>
+        <w:t xml:space="preserve">String tagClass = </w:t>
+      </w:r>
+      <w:r>
+        <w:t>properties.get(tag)</w:t>
       </w:r>
     </w:p>
     <w:p>
@@ -762,7 +773,9 @@
       </w:pPr>
       <w:r>
         <w:tab/>
-        <w:t>String thisTag = currentLine before separator</w:t>
+      </w:r>
+      <w:r>
+        <w:t>TagRenderer thisTagRenderer = new Class.forName(tagClass)</w:t>
       </w:r>
     </w:p>
     <w:p>
@@ -771,27 +784,10 @@
       </w:pPr>
       <w:r>
         <w:tab/>
-        <w:t>String tagClass = currentLine after separator</w:t>
-      </w:r>
-    </w:p>
-    <w:p>
-      <w:pPr>
-        <w:pStyle w:val="Code"/>
-      </w:pPr>
-      <w:r>
-        <w:tab/>
-      </w:r>
-      <w:r>
-        <w:t>TagRenderer thisTagRenderer = new Class.forName(tagClass)</w:t>
-      </w:r>
-    </w:p>
-    <w:p>
-      <w:pPr>
-        <w:pStyle w:val="Code"/>
-      </w:pPr>
-      <w:r>
-        <w:tab/>
-        <w:t>rendererMap.add(thisTag,</w:t>
+        <w:t>rendererMap.add(tag</w:t>
+      </w:r>
+      <w:r>
+        <w:t>,</w:t>
       </w:r>
       <w:r>
         <w:t>thisTagRenderer</w:t>

</xml_diff>

<commit_message>
Updates to properties files in Java section LD
</commit_message>
<xml_diff>
--- a/ browsermonkey/Design Team/scratch/Low Level/TagHandling/TagHandlingIdeas.docx
+++ b/ browsermonkey/Design Team/scratch/Low Level/TagHandling/TagHandlingIdeas.docx
@@ -141,6 +141,9 @@
       <w:r>
         <w:t xml:space="preserve"> be implemented in Java.</w:t>
       </w:r>
+      <w:r>
+        <w:t xml:space="preserve"> Java has a properties class that can be used to implement this kind of idea. There’s a specific convention to use to create a properties file which can be read by included methods. This will then generate a kind of hash table that can be accessed easily.</w:t>
+      </w:r>
     </w:p>
     <w:p>
       <w:pPr>
@@ -152,7 +155,7 @@
     </w:p>
     <w:p>
       <w:r>
-        <w:t>To access external files in java you can use the BufferedReader class. Here is some example code:</w:t>
+        <w:t>To access the external file to be read into the properties object:</w:t>
       </w:r>
     </w:p>
     <w:p>
@@ -168,159 +171,44 @@
         <w:pStyle w:val="Code"/>
       </w:pPr>
       <w:r>
-        <w:t xml:space="preserve">        try {</w:t>
-      </w:r>
-    </w:p>
-    <w:p>
-      <w:pPr>
-        <w:pStyle w:val="Code"/>
-      </w:pPr>
-      <w:r>
-        <w:t xml:space="preserve">            /**Read the specified file*/</w:t>
-      </w:r>
-    </w:p>
-    <w:p>
-      <w:pPr>
-        <w:pStyle w:val="Code"/>
-      </w:pPr>
-      <w:r>
-        <w:t xml:space="preserve">            BufferedReader </w:t>
-      </w:r>
-      <w:r>
-        <w:t>exampleReader</w:t>
-      </w:r>
-      <w:r>
-        <w:t xml:space="preserve"> = new BufferedReader(new FileReader("C:\\</w:t>
-      </w:r>
-      <w:r>
-        <w:t>example</w:t>
-      </w:r>
-      <w:r>
-        <w:t>.txt"));</w:t>
-      </w:r>
-    </w:p>
-    <w:p>
-      <w:pPr>
-        <w:pStyle w:val="Code"/>
-      </w:pPr>
-      <w:r>
-        <w:t xml:space="preserve">            </w:t>
-      </w:r>
-    </w:p>
-    <w:p>
-      <w:pPr>
-        <w:pStyle w:val="Code"/>
-      </w:pPr>
-      <w:r>
-        <w:t xml:space="preserve">            /**Sep</w:t>
-      </w:r>
-      <w:r>
-        <w:t>a</w:t>
-      </w:r>
-      <w:r>
-        <w:t>rate the file by line*/</w:t>
-      </w:r>
-    </w:p>
-    <w:p>
-      <w:pPr>
-        <w:pStyle w:val="Code"/>
-      </w:pPr>
-      <w:r>
-        <w:t xml:space="preserve">            String </w:t>
-      </w:r>
-      <w:r>
-        <w:t>currentLine</w:t>
-      </w:r>
-      <w:r>
-        <w:t>;</w:t>
-      </w:r>
-    </w:p>
-    <w:p>
-      <w:pPr>
-        <w:pStyle w:val="Code"/>
-      </w:pPr>
-      <w:r>
-        <w:t xml:space="preserve">            while ((</w:t>
-      </w:r>
-      <w:r>
-        <w:t>currentLine</w:t>
-      </w:r>
-      <w:r>
-        <w:t xml:space="preserve"> = </w:t>
-      </w:r>
-      <w:r>
-        <w:t>exampleReader</w:t>
-      </w:r>
-      <w:r>
-        <w:t>.readLine()) != null){</w:t>
-      </w:r>
-    </w:p>
-    <w:p>
-      <w:pPr>
-        <w:pStyle w:val="Code"/>
-      </w:pPr>
-      <w:r>
-        <w:t xml:space="preserve">                </w:t>
-      </w:r>
-      <w:r>
-        <w:t xml:space="preserve">//Do stuff with this line </w:t>
-      </w:r>
-    </w:p>
-    <w:p>
-      <w:pPr>
-        <w:pStyle w:val="Code"/>
-      </w:pPr>
-      <w:r>
-        <w:t xml:space="preserve">            }</w:t>
-      </w:r>
-    </w:p>
-    <w:p>
-      <w:pPr>
-        <w:pStyle w:val="Code"/>
-      </w:pPr>
-      <w:r>
-        <w:t xml:space="preserve">            </w:t>
-      </w:r>
-    </w:p>
-    <w:p>
-      <w:pPr>
-        <w:pStyle w:val="Code"/>
-      </w:pPr>
-      <w:r>
-        <w:t xml:space="preserve">        } catch (FileNotFoundException ex) {</w:t>
-      </w:r>
-    </w:p>
-    <w:p>
-      <w:pPr>
-        <w:pStyle w:val="Code"/>
-      </w:pPr>
-      <w:r>
-        <w:t xml:space="preserve">            System.out.println("File not found");</w:t>
-      </w:r>
-    </w:p>
-    <w:p>
-      <w:pPr>
-        <w:pStyle w:val="Code"/>
-      </w:pPr>
-      <w:r>
-        <w:t xml:space="preserve">        } catch (IOException ex){</w:t>
-      </w:r>
-    </w:p>
-    <w:p>
-      <w:pPr>
-        <w:pStyle w:val="Code"/>
-      </w:pPr>
-      <w:r>
-        <w:t xml:space="preserve">            System.out.println("IO ERROR");</w:t>
-      </w:r>
-    </w:p>
-    <w:p>
-      <w:pPr>
-        <w:pStyle w:val="Code"/>
-      </w:pPr>
-      <w:r>
-        <w:lastRenderedPageBreak/>
-        <w:t xml:space="preserve">        }</w:t>
+        <w:t xml:space="preserve">        </w:t>
+      </w:r>
+      <w:r>
+        <w:t>Properties properties = new Properties();</w:t>
+      </w:r>
+    </w:p>
+    <w:p>
+      <w:pPr>
+        <w:pStyle w:val="Code"/>
+      </w:pPr>
+      <w:r>
+        <w:t xml:space="preserve">        properties.load(“&lt;root&gt;:\properties.txt”);</w:t>
+      </w:r>
+    </w:p>
+    <w:p>
+      <w:pPr>
+        <w:pStyle w:val="Code"/>
+      </w:pPr>
+    </w:p>
+    <w:p>
+      <w:r>
+        <w:t>You can then access the properties in this file using a Hash table-like key function:</w:t>
+      </w:r>
+    </w:p>
+    <w:p>
+      <w:pPr>
+        <w:pStyle w:val="Code"/>
+      </w:pPr>
+      <w:r>
+        <w:t>Code:</w:t>
+      </w:r>
+    </w:p>
+    <w:p>
+      <w:pPr>
+        <w:pStyle w:val="Code"/>
+      </w:pPr>
+      <w:r>
+        <w:t xml:space="preserve">       String thisPropertyIsSetTo = properties.get(thisProperty);</w:t>
       </w:r>
     </w:p>
     <w:p/>
@@ -334,13 +222,11 @@
         </w:rPr>
       </w:pPr>
       <w:r>
-        <w:t xml:space="preserve">This Code will allow you to read each line in a file and </w:t>
-      </w:r>
-      <w:r>
-        <w:t>execute the required code on each line</w:t>
-      </w:r>
-      <w:r>
-        <w:t>.</w:t>
+        <w:lastRenderedPageBreak/>
+        <w:t xml:space="preserve">This Code will </w:t>
+      </w:r>
+      <w:r>
+        <w:t>find the property key ‘thisProperty’ and set the String thisPropertyIsSetTo to the value stored in the properties file as the value for ‘thisProperty’.</w:t>
       </w:r>
     </w:p>
     <w:p>

</xml_diff>